<commit_message>
Session 2 notes added and also the Notes got a modular structure to be more readable and managable
</commit_message>
<xml_diff>
--- a/session02/notes.docx
+++ b/session02/notes.docx
@@ -79,7 +79,6 @@
       <w:r>
         <w:t xml:space="preserve"> </w:t>
       </w:r>
-      <w:bookmarkStart w:id="0" w:name="_GoBack"/>
       <w:r>
         <w:rPr>
           <w:b/>
@@ -101,7 +100,6 @@
         </w:rPr>
         <w:t>Von Neumann model builds an abstraction layer between the processors and memories</w:t>
       </w:r>
-      <w:bookmarkEnd w:id="0"/>
       <w:r>
         <w:t>.</w:t>
       </w:r>
@@ -209,16 +207,16 @@
           <w:b/>
           <w:bCs/>
         </w:rPr>
-        <w:t>#</w:t>
-      </w:r>
+        <w:t>Number</w:t>
+      </w:r>
+      <w:bookmarkStart w:id="0" w:name="_GoBack"/>
+      <w:bookmarkEnd w:id="0"/>
       <w:r>
         <w:t xml:space="preserve"> </w:t>
       </w:r>
-      <w:proofErr w:type="gramStart"/>
       <w:r>
         <w:t>of</w:t>
       </w:r>
-      <w:proofErr w:type="gramEnd"/>
       <w:r>
         <w:t xml:space="preserve"> rows in a DRAM bank: </w:t>
       </w:r>

</xml_diff>